<commit_message>
Fix validation + new formpack + new Tamplate
</commit_message>
<xml_diff>
--- a/tools/formpack-skeleton/templates/a4.docx
+++ b/tools/formpack-skeleton/templates/a4.docx
@@ -10,9 +10,91 @@
       <w:r>
         <w:rPr>
           <w:b/>
+          <w:sz w:val="28"/>
+        </w:rPr>
+        <w:t>FORMPACK DOCUMENT (SKELETON)</w:t>
+      </w:r>
+    </w:p>
+    <w:p>
+      <w:pPr>
+        <w:spacing w:after="120"/>
+        <w:jc w:val="center"/>
+      </w:pPr>
+      <w:r>
+        <w:rPr>
+          <w:b/>
           <w:sz w:val="36"/>
         </w:rPr>
-        <w:t>NOTFALLPASS</w:t>
+        <w:t>{{INS t.__PACK_ID__.title}}</w:t>
+      </w:r>
+    </w:p>
+    <w:p>
+      <w:pPr>
+        <w:spacing w:after="280"/>
+        <w:jc w:val="center"/>
+      </w:pPr>
+      <w:r>
+        <w:rPr>
+          <w:b w:val="0"/>
+          <w:sz w:val="22"/>
+        </w:rPr>
+        <w:t>{{INS t.__PACK_ID__.description}}</w:t>
+      </w:r>
+    </w:p>
+    <w:p>
+      <w:pPr>
+        <w:spacing w:after="120"/>
+      </w:pPr>
+      <w:r>
+        <w:rPr>
+          <w:b/>
+          <w:sz w:val="24"/>
+        </w:rPr>
+        <w:t>Content</w:t>
+      </w:r>
+    </w:p>
+    <w:p>
+      <w:pPr>
+        <w:spacing w:after="80"/>
+      </w:pPr>
+      <w:r>
+        <w:rPr>
+          <w:b w:val="0"/>
+        </w:rPr>
+        <w:t>Replace this section with your mapped fields and optional loops.</w:t>
+      </w:r>
+    </w:p>
+    <w:p>
+      <w:pPr>
+        <w:spacing w:after="80"/>
+      </w:pPr>
+      <w:r>
+        <w:rPr>
+          <w:b/>
+        </w:rPr>
+        <w:t>Examples (do not copy verbatim with braces; use your project delimiter policy):</w:t>
+      </w:r>
+    </w:p>
+    <w:p>
+      <w:pPr>
+        <w:spacing w:after="40"/>
+      </w:pPr>
+      <w:r>
+        <w:rPr>
+          <w:b w:val="0"/>
+        </w:rPr>
+        <w:t>Field: { { INS myField } }</w:t>
+      </w:r>
+    </w:p>
+    <w:p>
+      <w:pPr>
+        <w:spacing w:after="40"/>
+      </w:pPr>
+      <w:r>
+        <w:rPr>
+          <w:b w:val="0"/>
+        </w:rPr>
+        <w:t>Loop:  { { FOR row IN rows } } ... { { END-FOR row } }</w:t>
       </w:r>
     </w:p>
     <w:p>
@@ -23,260 +105,19 @@
         <w:rPr>
           <w:b w:val="0"/>
         </w:rPr>
-        <w:t>{{t.notfallpass.title}}</w:t>
+        <w:t>Loop value access: { { INS $row.name } }</w:t>
       </w:r>
     </w:p>
     <w:p>
       <w:pPr>
-        <w:spacing w:after="120"/>
-      </w:pPr>
-      <w:r>
-        <w:rPr>
-          <w:b/>
-        </w:rPr>
-        <w:t>{{t.notfallpass.section.person.title}}</w:t>
-      </w:r>
-    </w:p>
-    <w:p>
-      <w:pPr>
-        <w:spacing w:after="40"/>
+        <w:spacing w:after="0"/>
+        <w:jc w:val="center"/>
       </w:pPr>
       <w:r>
         <w:rPr>
           <w:b w:val="0"/>
         </w:rPr>
-        <w:t>{{person.name}}</w:t>
-      </w:r>
-    </w:p>
-    <w:p>
-      <w:pPr>
-        <w:spacing w:after="200"/>
-      </w:pPr>
-      <w:r>
-        <w:rPr>
-          <w:b w:val="0"/>
-        </w:rPr>
-        <w:t>{{person.birthDate}}</w:t>
-      </w:r>
-    </w:p>
-    <w:p>
-      <w:pPr>
-        <w:spacing w:after="120"/>
-      </w:pPr>
-      <w:r>
-        <w:rPr>
-          <w:b/>
-        </w:rPr>
-        <w:t>{{t.notfallpass.section.contacts.title}}</w:t>
-      </w:r>
-    </w:p>
-    <w:p>
-      <w:pPr>
-        <w:spacing w:after="0"/>
-      </w:pPr>
-      <w:r>
-        <w:rPr>
-          <w:b w:val="0"/>
-        </w:rPr>
-        <w:t>{{FOR c IN contacts}}</w:t>
-      </w:r>
-    </w:p>
-    <w:p>
-      <w:pPr>
-        <w:spacing w:after="0"/>
-      </w:pPr>
-      <w:r>
-        <w:rPr>
-          <w:b w:val="0"/>
-        </w:rPr>
-        <w:t>{{INS $c.name}} | {{INS $c.phone}} | {{INS $c.relation}}</w:t>
-      </w:r>
-    </w:p>
-    <w:p>
-      <w:pPr>
-        <w:spacing w:after="200"/>
-      </w:pPr>
-      <w:r>
-        <w:rPr>
-          <w:b w:val="0"/>
-        </w:rPr>
-        <w:t>{{END-FOR c}}</w:t>
-      </w:r>
-    </w:p>
-    <w:p>
-      <w:pPr>
-        <w:spacing w:after="120"/>
-      </w:pPr>
-      <w:r>
-        <w:rPr>
-          <w:b/>
-        </w:rPr>
-        <w:t>{{t.notfallpass.section.medications.title}}</w:t>
-      </w:r>
-    </w:p>
-    <w:p>
-      <w:pPr>
-        <w:spacing w:after="0"/>
-      </w:pPr>
-      <w:r>
-        <w:rPr>
-          <w:b w:val="0"/>
-        </w:rPr>
-        <w:t>{{FOR m IN medications}}</w:t>
-      </w:r>
-    </w:p>
-    <w:p>
-      <w:pPr>
-        <w:spacing w:after="0"/>
-      </w:pPr>
-      <w:r>
-        <w:rPr>
-          <w:b w:val="0"/>
-        </w:rPr>
-        <w:t>{{INS $m.name}} | {{INS $m.dosage}} | {{INS $m.schedule}}</w:t>
-      </w:r>
-    </w:p>
-    <w:p>
-      <w:pPr>
-        <w:spacing w:after="200"/>
-      </w:pPr>
-      <w:r>
-        <w:rPr>
-          <w:b w:val="0"/>
-        </w:rPr>
-        <w:t>{{END-FOR m}}</w:t>
-      </w:r>
-    </w:p>
-    <w:p>
-      <w:pPr>
-        <w:spacing w:after="120"/>
-      </w:pPr>
-      <w:r>
-        <w:rPr>
-          <w:b/>
-        </w:rPr>
-        <w:t>{{t.notfallpass.section.symptoms.title}}</w:t>
-      </w:r>
-    </w:p>
-    <w:p>
-      <w:pPr>
-        <w:spacing w:after="200"/>
-      </w:pPr>
-      <w:r>
-        <w:rPr>
-          <w:b w:val="0"/>
-        </w:rPr>
-        <w:t>{{symptoms}}</w:t>
-      </w:r>
-    </w:p>
-    <w:p>
-      <w:pPr>
-        <w:spacing w:after="120"/>
-      </w:pPr>
-      <w:r>
-        <w:rPr>
-          <w:b/>
-        </w:rPr>
-        <w:t>{{t.notfallpass.section.diagnoses.title}}</w:t>
-      </w:r>
-    </w:p>
-    <w:p>
-      <w:pPr>
-        <w:spacing w:after="120"/>
-      </w:pPr>
-      <w:r>
-        <w:rPr>
-          <w:b w:val="0"/>
-        </w:rPr>
-        <w:t>{{diagnoses.formatted}}</w:t>
-      </w:r>
-    </w:p>
-    <w:p>
-      <w:pPr>
-        <w:spacing w:after="0"/>
-      </w:pPr>
-      <w:r>
-        <w:rPr>
-          <w:b w:val="0"/>
-        </w:rPr>
-        <w:t>{{FOR p IN diagnosisParagraphs}}</w:t>
-      </w:r>
-    </w:p>
-    <w:p>
-      <w:pPr>
-        <w:spacing w:after="0"/>
-      </w:pPr>
-      <w:r>
-        <w:rPr>
-          <w:b w:val="0"/>
-        </w:rPr>
-        <w:t>{{INS $p}}</w:t>
-      </w:r>
-    </w:p>
-    <w:p>
-      <w:pPr>
-        <w:spacing w:after="200"/>
-      </w:pPr>
-      <w:r>
-        <w:rPr>
-          <w:b w:val="0"/>
-        </w:rPr>
-        <w:t>{{END-FOR p}}</w:t>
-      </w:r>
-    </w:p>
-    <w:p>
-      <w:pPr>
-        <w:spacing w:after="120"/>
-      </w:pPr>
-      <w:r>
-        <w:rPr>
-          <w:b/>
-        </w:rPr>
-        <w:t>{{t.notfallpass.section.allergies.title}}</w:t>
-      </w:r>
-    </w:p>
-    <w:p>
-      <w:pPr>
-        <w:spacing w:after="200"/>
-      </w:pPr>
-      <w:r>
-        <w:rPr>
-          <w:b w:val="0"/>
-        </w:rPr>
-        <w:t>{{allergies}}</w:t>
-      </w:r>
-    </w:p>
-    <w:p>
-      <w:pPr>
-        <w:spacing w:after="120"/>
-      </w:pPr>
-      <w:r>
-        <w:rPr>
-          <w:b/>
-        </w:rPr>
-        <w:t>{{t.notfallpass.section.doctor.title}}</w:t>
-      </w:r>
-    </w:p>
-    <w:p>
-      <w:pPr>
-        <w:spacing w:after="40"/>
-      </w:pPr>
-      <w:r>
-        <w:rPr>
-          <w:b w:val="0"/>
-        </w:rPr>
-        <w:t>{{doctor.name}}</w:t>
-      </w:r>
-    </w:p>
-    <w:p>
-      <w:pPr>
-        <w:spacing w:after="40"/>
-      </w:pPr>
-      <w:r>
-        <w:rPr>
-          <w:b w:val="0"/>
-        </w:rPr>
-        <w:t>{{doctor.phone}}</w:t>
+        <w:t>End of skeleton template.</w:t>
       </w:r>
     </w:p>
     <w:sectPr>

</xml_diff>

<commit_message>
New template and standard
</commit_message>
<xml_diff>
--- a/tools/formpack-skeleton/templates/a4.docx
+++ b/tools/formpack-skeleton/templates/a4.docx
@@ -3,121 +3,218 @@
 <w:document xmlns:wpc="http://schemas.microsoft.com/office/word/2010/wordprocessingCanvas" xmlns:mo="http://schemas.microsoft.com/office/mac/office/2008/main" xmlns:mc="http://schemas.openxmlformats.org/markup-compatibility/2006" xmlns:mv="urn:schemas-microsoft-com:mac:vml" xmlns:o="urn:schemas-microsoft-com:office:office" xmlns:r="http://schemas.openxmlformats.org/officeDocument/2006/relationships" xmlns:m="http://schemas.openxmlformats.org/officeDocument/2006/math" xmlns:v="urn:schemas-microsoft-com:vml" xmlns:wp14="http://schemas.microsoft.com/office/word/2010/wordprocessingDrawing" xmlns:wp="http://schemas.openxmlformats.org/drawingml/2006/wordprocessingDrawing" xmlns:w10="urn:schemas-microsoft-com:office:word" xmlns:w="http://schemas.openxmlformats.org/wordprocessingml/2006/main" xmlns:w14="http://schemas.microsoft.com/office/word/2010/wordml" xmlns:wpg="http://schemas.microsoft.com/office/word/2010/wordprocessingGroup" xmlns:wpi="http://schemas.microsoft.com/office/word/2010/wordprocessingInk" xmlns:wne="http://schemas.microsoft.com/office/word/2006/wordml" xmlns:wps="http://schemas.microsoft.com/office/word/2010/wordprocessingShape" mc:Ignorable="w14 wp14">
   <w:body>
     <w:p>
-      <w:pPr>
-        <w:spacing w:after="200"/>
-        <w:jc w:val="center"/>
-      </w:pPr>
       <w:r>
-        <w:rPr>
-          <w:b/>
-          <w:sz w:val="28"/>
-        </w:rPr>
-        <w:t>FORMPACK DOCUMENT (SKELETON)</w:t>
-      </w:r>
-    </w:p>
-    <w:p>
-      <w:pPr>
-        <w:spacing w:after="120"/>
-        <w:jc w:val="center"/>
-      </w:pPr>
-      <w:r>
-        <w:rPr>
-          <w:b/>
-          <w:sz w:val="36"/>
-        </w:rPr>
         <w:t>{{INS t.__PACK_ID__.title}}</w:t>
       </w:r>
     </w:p>
     <w:p>
-      <w:pPr>
-        <w:spacing w:after="280"/>
-        <w:jc w:val="center"/>
-      </w:pPr>
       <w:r>
-        <w:rPr>
-          <w:b w:val="0"/>
-          <w:sz w:val="22"/>
-        </w:rPr>
         <w:t>{{INS t.__PACK_ID__.description}}</w:t>
       </w:r>
     </w:p>
     <w:p>
-      <w:pPr>
-        <w:spacing w:after="120"/>
-      </w:pPr>
       <w:r>
-        <w:rPr>
-          <w:b/>
-          <w:sz w:val="24"/>
-        </w:rPr>
-        <w:t>Content</w:t>
+        <w:t>{{INS t.__PACK_ID__.section.person.title}}</w:t>
       </w:r>
     </w:p>
     <w:p>
-      <w:pPr>
-        <w:spacing w:after="80"/>
-      </w:pPr>
       <w:r>
-        <w:rPr>
-          <w:b w:val="0"/>
-        </w:rPr>
-        <w:t>Replace this section with your mapped fields and optional loops.</w:t>
+        <w:t>{{INS t.__PACK_ID__.person.name.label}}: {{INS person.name}}</w:t>
       </w:r>
     </w:p>
     <w:p>
-      <w:pPr>
-        <w:spacing w:after="80"/>
-      </w:pPr>
       <w:r>
-        <w:rPr>
-          <w:b/>
-        </w:rPr>
-        <w:t>Examples (do not copy verbatim with braces; use your project delimiter policy):</w:t>
+        <w:t>{{INS t.__PACK_ID__.person.birthDate.label}}: {{INS person.birthDate}}</w:t>
       </w:r>
     </w:p>
     <w:p>
-      <w:pPr>
-        <w:spacing w:after="40"/>
-      </w:pPr>
       <w:r>
-        <w:rPr>
-          <w:b w:val="0"/>
-        </w:rPr>
-        <w:t>Field: { { INS myField } }</w:t>
+        <w:t>{{INS t.__PACK_ID__.person.email.label}}: {{INS person.email}}</w:t>
       </w:r>
     </w:p>
     <w:p>
-      <w:pPr>
-        <w:spacing w:after="40"/>
-      </w:pPr>
       <w:r>
-        <w:rPr>
-          <w:b w:val="0"/>
-        </w:rPr>
-        <w:t>Loop:  { { FOR row IN rows } } ... { { END-FOR row } }</w:t>
+        <w:t>{{INS t.__PACK_ID__.person.website.label}}</w:t>
       </w:r>
     </w:p>
     <w:p>
-      <w:pPr>
-        <w:spacing w:after="200"/>
-      </w:pPr>
       <w:r>
-        <w:rPr>
-          <w:b w:val="0"/>
-        </w:rPr>
-        <w:t>Loop value access: { { INS $row.name } }</w:t>
+        <w:t>{{IF person.website}}</w:t>
       </w:r>
     </w:p>
     <w:p>
-      <w:pPr>
-        <w:spacing w:after="0"/>
-        <w:jc w:val="center"/>
-      </w:pPr>
       <w:r>
-        <w:rPr>
-          <w:b w:val="0"/>
-        </w:rPr>
-        <w:t>End of skeleton template.</w:t>
+        <w:t>{{LINK ({ url: person.website, label: person.website })}}</w:t>
+      </w:r>
+    </w:p>
+    <w:p>
+      <w:r>
+        <w:t>{{END-IF}}</w:t>
+      </w:r>
+    </w:p>
+    <w:p>
+      <w:r>
+        <w:t>{{INS t.__PACK_ID__.section.contacts.title}}</w:t>
+      </w:r>
+    </w:p>
+    <w:p>
+      <w:r>
+        <w:t>{{FOR c IN contacts}}</w:t>
+      </w:r>
+    </w:p>
+    <w:p>
+      <w:r>
+        <w:t>{{ALIAS contactName INS $c.name}}</w:t>
+      </w:r>
+    </w:p>
+    <w:p>
+      <w:r>
+        <w:t>{{ALIAS contactPhone INS $c.phone}}</w:t>
+      </w:r>
+    </w:p>
+    <w:p>
+      <w:r>
+        <w:t>{{INS t.__PACK_ID__.contacts.entry.label}} {{INS $idx}}: {{*contactName}} ({{*contactPhone}})</w:t>
+      </w:r>
+    </w:p>
+    <w:p>
+      <w:r>
+        <w:t>{{FOR detail IN [$c.phone, $c.relation].filter(Boolean)}}</w:t>
+      </w:r>
+    </w:p>
+    <w:p>
+      <w:r>
+        <w:t>- {{INS $detail}}</w:t>
+      </w:r>
+    </w:p>
+    <w:p>
+      <w:r>
+        <w:t>{{END-FOR detail}}</w:t>
+      </w:r>
+    </w:p>
+    <w:p>
+      <w:r>
+        <w:t>{{END-FOR c}}</w:t>
+      </w:r>
+    </w:p>
+    <w:p>
+      <w:r>
+        <w:t>{{INS t.__PACK_ID__.section.medications.title}}</w:t>
+      </w:r>
+    </w:p>
+    <w:p>
+      <w:r>
+        <w:t>{{FOR m IN medications}}</w:t>
+      </w:r>
+    </w:p>
+    <w:p>
+      <w:r>
+        <w:t>{{INS $idx}}. {{INS $m.name}}</w:t>
+      </w:r>
+    </w:p>
+    <w:p>
+      <w:r>
+        <w:t>{{IF $m.dosage}}</w:t>
+      </w:r>
+    </w:p>
+    <w:p>
+      <w:r>
+        <w:t>{{INS t.__PACK_ID__.medications.dosage.label}}: {{INS $m.dosage}}</w:t>
+      </w:r>
+    </w:p>
+    <w:p>
+      <w:r>
+        <w:t>{{END-IF}}</w:t>
+      </w:r>
+    </w:p>
+    <w:p>
+      <w:r>
+        <w:t>{{IF $m.schedule}}</w:t>
+      </w:r>
+    </w:p>
+    <w:p>
+      <w:r>
+        <w:t>{{INS t.__PACK_ID__.medications.schedule.label}}: {{INS $m.schedule}}</w:t>
+      </w:r>
+    </w:p>
+    <w:p>
+      <w:r>
+        <w:t>{{END-IF}}</w:t>
+      </w:r>
+    </w:p>
+    <w:p>
+      <w:r>
+        <w:t>{{END-FOR m}}</w:t>
+      </w:r>
+    </w:p>
+    <w:p>
+      <w:r>
+        <w:t>{{INS t.__PACK_ID__.section.diagnoses.title}}</w:t>
+      </w:r>
+    </w:p>
+    <w:p>
+      <w:r>
+        <w:t>{{IF diagnoses.formatted}}</w:t>
+      </w:r>
+    </w:p>
+    <w:p>
+      <w:r>
+        <w:t>{{INS diagnoses.formatted}}</w:t>
+      </w:r>
+    </w:p>
+    <w:p>
+      <w:r>
+        <w:t>{{END-IF}}</w:t>
+      </w:r>
+    </w:p>
+    <w:p>
+      <w:r>
+        <w:t>{{INS t.__PACK_ID__.section.symptoms.title}}</w:t>
+      </w:r>
+    </w:p>
+    <w:p>
+      <w:r>
+        <w:t>{{INS symptoms}}</w:t>
+      </w:r>
+    </w:p>
+    <w:p>
+      <w:r>
+        <w:t>{{INS t.__PACK_ID__.section.allergies.title}}</w:t>
+      </w:r>
+    </w:p>
+    <w:p>
+      <w:r>
+        <w:t>{{INS allergies}}</w:t>
+      </w:r>
+    </w:p>
+    <w:p>
+      <w:r>
+        <w:t>{{INS t.__PACK_ID__.section.doctor.title}}</w:t>
+      </w:r>
+    </w:p>
+    <w:p>
+      <w:r>
+        <w:t>{{INS t.__PACK_ID__.doctor.name.label}}: {{INS doctor.name}}</w:t>
+      </w:r>
+    </w:p>
+    <w:p>
+      <w:r>
+        <w:t>{{INS t.__PACK_ID__.doctor.phone.label}}</w:t>
+      </w:r>
+    </w:p>
+    <w:p>
+      <w:r>
+        <w:t>{{IF doctor.phone}}</w:t>
+      </w:r>
+    </w:p>
+    <w:p>
+      <w:r>
+        <w:t>{{LINK ({ url: 'tel:' + doctor.phone, label: doctor.phone })}}</w:t>
+      </w:r>
+    </w:p>
+    <w:p>
+      <w:r>
+        <w:t>{{END-IF}}</w:t>
       </w:r>
     </w:p>
     <w:sectPr>

</xml_diff>